<commit_message>
vault backup: 2023-10-16 14:09:43
</commit_message>
<xml_diff>
--- a/Vakken/Woorden als wapens/Weekopdrachten/Weekopdracht week 5(DOC).docx
+++ b/Vakken/Woorden als wapens/Weekopdrachten/Weekopdracht week 5(DOC).docx
@@ -5,11 +5,60 @@
     <w:p>
       <w:pPr>
         <w:rPr>
-          <w:lang w:val="nl-NL"/>
-        </w:rPr>
-      </w:pPr>
-      <w:r>
-        <w:rPr>
+          <w:rFonts w:ascii="Helvetica" w:hAnsi="Helvetica"/>
+          <w:sz w:val="36"/>
+          <w:szCs w:val="36"/>
+          <w:lang w:val="nl-NL"/>
+        </w:rPr>
+      </w:pPr>
+      <w:r>
+        <w:rPr>
+          <w:rFonts w:ascii="Helvetica" w:hAnsi="Helvetica"/>
+          <w:sz w:val="36"/>
+          <w:szCs w:val="36"/>
+          <w:lang w:val="nl-NL"/>
+        </w:rPr>
+        <w:t xml:space="preserve">Weekopdracht Week 5 (Jort </w:t>
+      </w:r>
+      <w:proofErr w:type="spellStart"/>
+      <w:r>
+        <w:rPr>
+          <w:rFonts w:ascii="Helvetica" w:hAnsi="Helvetica"/>
+          <w:sz w:val="36"/>
+          <w:szCs w:val="36"/>
+          <w:lang w:val="nl-NL"/>
+        </w:rPr>
+        <w:t>Siemes</w:t>
+      </w:r>
+      <w:proofErr w:type="spellEnd"/>
+      <w:r>
+        <w:rPr>
+          <w:rFonts w:ascii="Helvetica" w:hAnsi="Helvetica"/>
+          <w:sz w:val="36"/>
+          <w:szCs w:val="36"/>
+          <w:lang w:val="nl-NL"/>
+        </w:rPr>
+        <w:t>, s4028198)</w:t>
+      </w:r>
+    </w:p>
+    <w:p>
+      <w:pPr>
+        <w:rPr>
+          <w:rFonts w:ascii="Helvetica" w:hAnsi="Helvetica"/>
+          <w:lang w:val="nl-NL"/>
+        </w:rPr>
+      </w:pPr>
+    </w:p>
+    <w:p>
+      <w:pPr>
+        <w:rPr>
+          <w:rFonts w:ascii="Helvetica" w:hAnsi="Helvetica"/>
+          <w:lang w:val="nl-NL"/>
+        </w:rPr>
+      </w:pPr>
+      <w:r>
+        <w:rPr>
+          <w:rFonts w:ascii="Helvetica" w:hAnsi="Helvetica"/>
           <w:lang w:val="nl-NL"/>
         </w:rPr>
         <w:t xml:space="preserve">1.  Op p11. staat de conclusie van dit artikel. Waar de bevindingen van systematische taalkundig analyse in tegenspraak staan met de conclusie dat Verdonk hoger scoorde op de populistische meetlat dan Wilders. Ik heb zelf nog niet duidelijk hoe je deze perspectief analyse en </w:t>
@@ -17,6 +66,7 @@
       <w:proofErr w:type="spellStart"/>
       <w:r>
         <w:rPr>
+          <w:rFonts w:ascii="Helvetica" w:hAnsi="Helvetica"/>
           <w:lang w:val="nl-NL"/>
         </w:rPr>
         <w:t>people</w:t>
@@ -24,6 +74,7 @@
       <w:proofErr w:type="spellEnd"/>
       <w:r>
         <w:rPr>
+          <w:rFonts w:ascii="Helvetica" w:hAnsi="Helvetica"/>
           <w:lang w:val="nl-NL"/>
         </w:rPr>
         <w:t xml:space="preserve"> </w:t>
@@ -31,6 +82,7 @@
       <w:proofErr w:type="spellStart"/>
       <w:r>
         <w:rPr>
+          <w:rFonts w:ascii="Helvetica" w:hAnsi="Helvetica"/>
           <w:lang w:val="nl-NL"/>
         </w:rPr>
         <w:t>centrality</w:t>
@@ -38,6 +90,7 @@
       <w:proofErr w:type="spellEnd"/>
       <w:r>
         <w:rPr>
+          <w:rFonts w:ascii="Helvetica" w:hAnsi="Helvetica"/>
           <w:lang w:val="nl-NL"/>
         </w:rPr>
         <w:t xml:space="preserve"> in de politiek kan toepassen.</w:t>
@@ -46,18 +99,21 @@
     <w:p>
       <w:pPr>
         <w:rPr>
-          <w:lang w:val="nl-NL"/>
-        </w:rPr>
-      </w:pPr>
-    </w:p>
-    <w:p>
-      <w:pPr>
-        <w:rPr>
-          <w:lang w:val="nl-NL"/>
-        </w:rPr>
-      </w:pPr>
-      <w:r>
-        <w:rPr>
+          <w:rFonts w:ascii="Helvetica" w:hAnsi="Helvetica"/>
+          <w:lang w:val="nl-NL"/>
+        </w:rPr>
+      </w:pPr>
+    </w:p>
+    <w:p>
+      <w:pPr>
+        <w:rPr>
+          <w:rFonts w:ascii="Helvetica" w:hAnsi="Helvetica"/>
+          <w:lang w:val="nl-NL"/>
+        </w:rPr>
+      </w:pPr>
+      <w:r>
+        <w:rPr>
+          <w:rFonts w:ascii="Helvetica" w:hAnsi="Helvetica"/>
           <w:lang w:val="nl-NL"/>
         </w:rPr>
         <w:t xml:space="preserve">2.  </w:t>
@@ -66,11 +122,13 @@
     <w:p>
       <w:pPr>
         <w:rPr>
-          <w:lang w:val="nl-NL"/>
-        </w:rPr>
-      </w:pPr>
-      <w:r>
-        <w:rPr>
+          <w:rFonts w:ascii="Helvetica" w:hAnsi="Helvetica"/>
+          <w:lang w:val="nl-NL"/>
+        </w:rPr>
+      </w:pPr>
+      <w:r>
+        <w:rPr>
+          <w:rFonts w:ascii="Helvetica" w:hAnsi="Helvetica"/>
           <w:lang w:val="nl-NL"/>
         </w:rPr>
         <w:t xml:space="preserve">1] Mevrouw de voorzitter. </w:t>
@@ -79,11 +137,13 @@
     <w:p>
       <w:pPr>
         <w:rPr>
-          <w:lang w:val="nl-NL"/>
-        </w:rPr>
-      </w:pPr>
-      <w:r>
-        <w:rPr>
+          <w:rFonts w:ascii="Helvetica" w:hAnsi="Helvetica"/>
+          <w:lang w:val="nl-NL"/>
+        </w:rPr>
+      </w:pPr>
+      <w:r>
+        <w:rPr>
+          <w:rFonts w:ascii="Helvetica" w:hAnsi="Helvetica"/>
           <w:lang w:val="nl-NL"/>
         </w:rPr>
         <w:t xml:space="preserve">[2] 50PLUS trekt niet alleen in de vier weken voor de verkiezingen het land in. </w:t>
@@ -92,11 +152,13 @@
     <w:p>
       <w:pPr>
         <w:rPr>
-          <w:lang w:val="nl-NL"/>
-        </w:rPr>
-      </w:pPr>
-      <w:r>
-        <w:rPr>
+          <w:rFonts w:ascii="Helvetica" w:hAnsi="Helvetica"/>
+          <w:lang w:val="nl-NL"/>
+        </w:rPr>
+      </w:pPr>
+      <w:r>
+        <w:rPr>
+          <w:rFonts w:ascii="Helvetica" w:hAnsi="Helvetica"/>
           <w:lang w:val="nl-NL"/>
         </w:rPr>
         <w:t>[3] Dat doen we ook op andere momenten. (…)</w:t>
@@ -105,11 +167,13 @@
     <w:p>
       <w:pPr>
         <w:rPr>
-          <w:lang w:val="nl-NL"/>
-        </w:rPr>
-      </w:pPr>
-      <w:r>
-        <w:rPr>
+          <w:rFonts w:ascii="Helvetica" w:hAnsi="Helvetica"/>
+          <w:lang w:val="nl-NL"/>
+        </w:rPr>
+      </w:pPr>
+      <w:r>
+        <w:rPr>
+          <w:rFonts w:ascii="Helvetica" w:hAnsi="Helvetica"/>
           <w:lang w:val="nl-NL"/>
         </w:rPr>
         <w:t xml:space="preserve"> [4] En dat is leerzaam,</w:t>
@@ -118,17 +182,20 @@
     <w:p>
       <w:pPr>
         <w:rPr>
-          <w:lang w:val="nl-NL"/>
-        </w:rPr>
-      </w:pPr>
-      <w:r>
-        <w:rPr>
+          <w:rFonts w:ascii="Helvetica" w:hAnsi="Helvetica"/>
+          <w:lang w:val="nl-NL"/>
+        </w:rPr>
+      </w:pPr>
+      <w:r>
+        <w:rPr>
+          <w:rFonts w:ascii="Helvetica" w:hAnsi="Helvetica"/>
           <w:lang w:val="nl-NL"/>
         </w:rPr>
         <w:t xml:space="preserve"> [5] want juist buiten dit gebouw hoor je wat er leeft in </w:t>
       </w:r>
       <w:r>
         <w:rPr>
+          <w:rFonts w:ascii="Helvetica" w:hAnsi="Helvetica"/>
           <w:highlight w:val="yellow"/>
           <w:lang w:val="nl-NL"/>
         </w:rPr>
@@ -136,6 +203,7 @@
       </w:r>
       <w:r>
         <w:rPr>
+          <w:rFonts w:ascii="Helvetica" w:hAnsi="Helvetica"/>
           <w:lang w:val="nl-NL"/>
         </w:rPr>
         <w:t xml:space="preserve">. </w:t>
@@ -144,30 +212,50 @@
     <w:p>
       <w:pPr>
         <w:rPr>
-          <w:lang w:val="nl-NL"/>
-        </w:rPr>
-      </w:pPr>
-      <w:r>
-        <w:rPr>
-          <w:lang w:val="nl-NL"/>
-        </w:rPr>
-        <w:t>[6] Je merkt dan keer op keer dat Nederland een prachtig land is om te wonen,</w:t>
-      </w:r>
-    </w:p>
-    <w:p>
-      <w:pPr>
-        <w:rPr>
-          <w:lang w:val="nl-NL"/>
-        </w:rPr>
-      </w:pPr>
-      <w:r>
-        <w:rPr>
+          <w:rFonts w:ascii="Helvetica" w:hAnsi="Helvetica"/>
+          <w:lang w:val="nl-NL"/>
+        </w:rPr>
+      </w:pPr>
+      <w:r>
+        <w:rPr>
+          <w:rFonts w:ascii="Helvetica" w:hAnsi="Helvetica"/>
+          <w:lang w:val="nl-NL"/>
+        </w:rPr>
+        <w:t xml:space="preserve">[6] Je merkt dan keer op keer dat </w:t>
+      </w:r>
+      <w:r>
+        <w:rPr>
+          <w:rFonts w:ascii="Helvetica" w:hAnsi="Helvetica"/>
+          <w:highlight w:val="yellow"/>
+          <w:lang w:val="nl-NL"/>
+        </w:rPr>
+        <w:t>Nederland</w:t>
+      </w:r>
+      <w:r>
+        <w:rPr>
+          <w:rFonts w:ascii="Helvetica" w:hAnsi="Helvetica"/>
+          <w:lang w:val="nl-NL"/>
+        </w:rPr>
+        <w:t xml:space="preserve"> een prachtig land is om te wonen,</w:t>
+      </w:r>
+    </w:p>
+    <w:p>
+      <w:pPr>
+        <w:rPr>
+          <w:rFonts w:ascii="Helvetica" w:hAnsi="Helvetica"/>
+          <w:lang w:val="nl-NL"/>
+        </w:rPr>
+      </w:pPr>
+      <w:r>
+        <w:rPr>
+          <w:rFonts w:ascii="Helvetica" w:hAnsi="Helvetica"/>
           <w:lang w:val="nl-NL"/>
         </w:rPr>
         <w:t xml:space="preserve"> [7] maar </w:t>
       </w:r>
       <w:r>
         <w:rPr>
+          <w:rFonts w:ascii="Helvetica" w:hAnsi="Helvetica"/>
           <w:highlight w:val="yellow"/>
           <w:lang w:val="nl-NL"/>
         </w:rPr>
@@ -175,6 +263,7 @@
       </w:r>
       <w:r>
         <w:rPr>
+          <w:rFonts w:ascii="Helvetica" w:hAnsi="Helvetica"/>
           <w:lang w:val="nl-NL"/>
         </w:rPr>
         <w:t xml:space="preserve"> die wij spraken, vinden ook dat ons land zichtbaar in verval is; verval op veel terreinen.</w:t>
@@ -183,17 +272,20 @@
     <w:p>
       <w:pPr>
         <w:rPr>
-          <w:lang w:val="nl-NL"/>
-        </w:rPr>
-      </w:pPr>
-      <w:r>
-        <w:rPr>
+          <w:rFonts w:ascii="Helvetica" w:hAnsi="Helvetica"/>
+          <w:lang w:val="nl-NL"/>
+        </w:rPr>
+      </w:pPr>
+      <w:r>
+        <w:rPr>
+          <w:rFonts w:ascii="Helvetica" w:hAnsi="Helvetica"/>
           <w:lang w:val="nl-NL"/>
         </w:rPr>
         <w:t xml:space="preserve"> [8] Denk aan de kaalslag in de </w:t>
       </w:r>
       <w:r>
         <w:rPr>
+          <w:rFonts w:ascii="Helvetica" w:hAnsi="Helvetica"/>
           <w:highlight w:val="yellow"/>
           <w:lang w:val="nl-NL"/>
         </w:rPr>
@@ -201,6 +293,7 @@
       </w:r>
       <w:r>
         <w:rPr>
+          <w:rFonts w:ascii="Helvetica" w:hAnsi="Helvetica"/>
           <w:lang w:val="nl-NL"/>
         </w:rPr>
         <w:t xml:space="preserve">. </w:t>
@@ -209,17 +302,20 @@
     <w:p>
       <w:pPr>
         <w:rPr>
-          <w:lang w:val="nl-NL"/>
-        </w:rPr>
-      </w:pPr>
-      <w:r>
-        <w:rPr>
+          <w:rFonts w:ascii="Helvetica" w:hAnsi="Helvetica"/>
+          <w:lang w:val="nl-NL"/>
+        </w:rPr>
+      </w:pPr>
+      <w:r>
+        <w:rPr>
+          <w:rFonts w:ascii="Helvetica" w:hAnsi="Helvetica"/>
           <w:lang w:val="nl-NL"/>
         </w:rPr>
         <w:t xml:space="preserve">[9] </w:t>
       </w:r>
       <w:r>
         <w:rPr>
+          <w:rFonts w:ascii="Helvetica" w:hAnsi="Helvetica"/>
           <w:highlight w:val="yellow"/>
           <w:lang w:val="nl-NL"/>
         </w:rPr>
@@ -227,12 +323,14 @@
       </w:r>
       <w:r>
         <w:rPr>
+          <w:rFonts w:ascii="Helvetica" w:hAnsi="Helvetica"/>
           <w:lang w:val="nl-NL"/>
         </w:rPr>
         <w:t xml:space="preserve"> </w:t>
       </w:r>
       <w:r>
         <w:rPr>
+          <w:rFonts w:ascii="Helvetica" w:hAnsi="Helvetica"/>
           <w:highlight w:val="cyan"/>
           <w:lang w:val="nl-NL"/>
         </w:rPr>
@@ -240,6 +338,7 @@
       </w:r>
       <w:r>
         <w:rPr>
+          <w:rFonts w:ascii="Helvetica" w:hAnsi="Helvetica"/>
           <w:lang w:val="nl-NL"/>
         </w:rPr>
         <w:t xml:space="preserve"> daar grote zorgen over. (…)</w:t>
@@ -248,11 +347,13 @@
     <w:p>
       <w:pPr>
         <w:rPr>
-          <w:lang w:val="nl-NL"/>
-        </w:rPr>
-      </w:pPr>
-      <w:r>
-        <w:rPr>
+          <w:rFonts w:ascii="Helvetica" w:hAnsi="Helvetica"/>
+          <w:lang w:val="nl-NL"/>
+        </w:rPr>
+      </w:pPr>
+      <w:r>
+        <w:rPr>
+          <w:rFonts w:ascii="Helvetica" w:hAnsi="Helvetica"/>
           <w:lang w:val="nl-NL"/>
         </w:rPr>
         <w:t xml:space="preserve"> [10] Juist in een jaar met ten minste twee belangrijke verkiezingen begrijp ik maar al te goed </w:t>
@@ -261,17 +362,20 @@
     <w:p>
       <w:pPr>
         <w:rPr>
-          <w:lang w:val="nl-NL"/>
-        </w:rPr>
-      </w:pPr>
-      <w:r>
-        <w:rPr>
+          <w:rFonts w:ascii="Helvetica" w:hAnsi="Helvetica"/>
+          <w:lang w:val="nl-NL"/>
+        </w:rPr>
+      </w:pPr>
+      <w:r>
+        <w:rPr>
+          <w:rFonts w:ascii="Helvetica" w:hAnsi="Helvetica"/>
           <w:lang w:val="nl-NL"/>
         </w:rPr>
         <w:t xml:space="preserve">[11] dat dit kabinet ook de helft van </w:t>
       </w:r>
       <w:r>
         <w:rPr>
+          <w:rFonts w:ascii="Helvetica" w:hAnsi="Helvetica"/>
           <w:highlight w:val="yellow"/>
           <w:lang w:val="nl-NL"/>
         </w:rPr>
@@ -279,6 +383,7 @@
       </w:r>
       <w:r>
         <w:rPr>
+          <w:rFonts w:ascii="Helvetica" w:hAnsi="Helvetica"/>
           <w:lang w:val="nl-NL"/>
         </w:rPr>
         <w:t xml:space="preserve"> die immers 50- plus is, niet in de armen van mijn partij wil drijven. </w:t>
@@ -287,11 +392,13 @@
     <w:p>
       <w:pPr>
         <w:rPr>
-          <w:lang w:val="nl-NL"/>
-        </w:rPr>
-      </w:pPr>
-      <w:r>
-        <w:rPr>
+          <w:rFonts w:ascii="Helvetica" w:hAnsi="Helvetica"/>
+          <w:lang w:val="nl-NL"/>
+        </w:rPr>
+      </w:pPr>
+      <w:r>
+        <w:rPr>
+          <w:rFonts w:ascii="Helvetica" w:hAnsi="Helvetica"/>
           <w:lang w:val="nl-NL"/>
         </w:rPr>
         <w:t xml:space="preserve">[12] Maar na alle minnen van de afgelopen negen jaar is deze plus lang niet genoeg. </w:t>
@@ -300,17 +407,20 @@
     <w:p>
       <w:pPr>
         <w:rPr>
-          <w:lang w:val="nl-NL"/>
-        </w:rPr>
-      </w:pPr>
-      <w:r>
-        <w:rPr>
+          <w:rFonts w:ascii="Helvetica" w:hAnsi="Helvetica"/>
+          <w:lang w:val="nl-NL"/>
+        </w:rPr>
+      </w:pPr>
+      <w:r>
+        <w:rPr>
+          <w:rFonts w:ascii="Helvetica" w:hAnsi="Helvetica"/>
           <w:lang w:val="nl-NL"/>
         </w:rPr>
         <w:t xml:space="preserve">[13] Die dicht de koopkrachtkloof tussen </w:t>
       </w:r>
       <w:r>
         <w:rPr>
+          <w:rFonts w:ascii="Helvetica" w:hAnsi="Helvetica"/>
           <w:highlight w:val="yellow"/>
           <w:lang w:val="nl-NL"/>
         </w:rPr>
@@ -318,12 +428,14 @@
       </w:r>
       <w:r>
         <w:rPr>
+          <w:rFonts w:ascii="Helvetica" w:hAnsi="Helvetica"/>
           <w:lang w:val="nl-NL"/>
         </w:rPr>
         <w:t xml:space="preserve"> en </w:t>
       </w:r>
       <w:r>
         <w:rPr>
+          <w:rFonts w:ascii="Helvetica" w:hAnsi="Helvetica"/>
           <w:highlight w:val="yellow"/>
           <w:lang w:val="nl-NL"/>
         </w:rPr>
@@ -331,6 +443,7 @@
       </w:r>
       <w:r>
         <w:rPr>
+          <w:rFonts w:ascii="Helvetica" w:hAnsi="Helvetica"/>
           <w:highlight w:val="cyan"/>
           <w:lang w:val="nl-NL"/>
         </w:rPr>
@@ -338,6 +451,7 @@
       </w:r>
       <w:r>
         <w:rPr>
+          <w:rFonts w:ascii="Helvetica" w:hAnsi="Helvetica"/>
           <w:lang w:val="nl-NL"/>
         </w:rPr>
         <w:t xml:space="preserve"> niet. </w:t>
@@ -346,11 +460,13 @@
     <w:p>
       <w:pPr>
         <w:rPr>
-          <w:lang w:val="nl-NL"/>
-        </w:rPr>
-      </w:pPr>
-      <w:r>
-        <w:rPr>
+          <w:rFonts w:ascii="Helvetica" w:hAnsi="Helvetica"/>
+          <w:lang w:val="nl-NL"/>
+        </w:rPr>
+      </w:pPr>
+      <w:r>
+        <w:rPr>
+          <w:rFonts w:ascii="Helvetica" w:hAnsi="Helvetica"/>
           <w:lang w:val="nl-NL"/>
         </w:rPr>
         <w:t xml:space="preserve">[14] En nee, mevrouw de voorzitter, ik heb deze keer geen grafiek bij me, </w:t>
@@ -359,17 +475,20 @@
     <w:p>
       <w:pPr>
         <w:rPr>
-          <w:lang w:val="nl-NL"/>
-        </w:rPr>
-      </w:pPr>
-      <w:r>
-        <w:rPr>
+          <w:rFonts w:ascii="Helvetica" w:hAnsi="Helvetica"/>
+          <w:lang w:val="nl-NL"/>
+        </w:rPr>
+      </w:pPr>
+      <w:r>
+        <w:rPr>
+          <w:rFonts w:ascii="Helvetica" w:hAnsi="Helvetica"/>
           <w:lang w:val="nl-NL"/>
         </w:rPr>
         <w:t xml:space="preserve">[15] maar het staat nog steeds op </w:t>
       </w:r>
       <w:r>
         <w:rPr>
+          <w:rFonts w:ascii="Helvetica" w:hAnsi="Helvetica"/>
           <w:highlight w:val="yellow"/>
           <w:lang w:val="nl-NL"/>
         </w:rPr>
@@ -377,6 +496,7 @@
       </w:r>
       <w:r>
         <w:rPr>
+          <w:rFonts w:ascii="Helvetica" w:hAnsi="Helvetica"/>
           <w:lang w:val="nl-NL"/>
         </w:rPr>
         <w:t xml:space="preserve"> netvlies gegrift.</w:t>
@@ -385,11 +505,13 @@
     <w:p>
       <w:pPr>
         <w:rPr>
-          <w:lang w:val="nl-NL"/>
-        </w:rPr>
-      </w:pPr>
-      <w:r>
-        <w:rPr>
+          <w:rFonts w:ascii="Helvetica" w:hAnsi="Helvetica"/>
+          <w:lang w:val="nl-NL"/>
+        </w:rPr>
+      </w:pPr>
+      <w:r>
+        <w:rPr>
+          <w:rFonts w:ascii="Helvetica" w:hAnsi="Helvetica"/>
           <w:lang w:val="nl-NL"/>
         </w:rPr>
         <w:t xml:space="preserve"> [16] In 2017 en in 2018 werd die kloof veel groter </w:t>
@@ -398,11 +520,13 @@
     <w:p>
       <w:pPr>
         <w:rPr>
-          <w:lang w:val="nl-NL"/>
-        </w:rPr>
-      </w:pPr>
-      <w:r>
-        <w:rPr>
+          <w:rFonts w:ascii="Helvetica" w:hAnsi="Helvetica"/>
+          <w:lang w:val="nl-NL"/>
+        </w:rPr>
+      </w:pPr>
+      <w:r>
+        <w:rPr>
+          <w:rFonts w:ascii="Helvetica" w:hAnsi="Helvetica"/>
           <w:lang w:val="nl-NL"/>
         </w:rPr>
         <w:t xml:space="preserve">[17] en die zal in 2019 zeker niet kleiner worden. </w:t>
@@ -411,17 +535,20 @@
     <w:p>
       <w:pPr>
         <w:rPr>
-          <w:lang w:val="nl-NL"/>
-        </w:rPr>
-      </w:pPr>
-      <w:r>
-        <w:rPr>
+          <w:rFonts w:ascii="Helvetica" w:hAnsi="Helvetica"/>
+          <w:lang w:val="nl-NL"/>
+        </w:rPr>
+      </w:pPr>
+      <w:r>
+        <w:rPr>
+          <w:rFonts w:ascii="Helvetica" w:hAnsi="Helvetica"/>
           <w:lang w:val="nl-NL"/>
         </w:rPr>
         <w:t xml:space="preserve">[18] Er is meer waar </w:t>
       </w:r>
       <w:r>
         <w:rPr>
+          <w:rFonts w:ascii="Helvetica" w:hAnsi="Helvetica"/>
           <w:highlight w:val="yellow"/>
           <w:lang w:val="nl-NL"/>
         </w:rPr>
@@ -429,12 +556,14 @@
       </w:r>
       <w:r>
         <w:rPr>
+          <w:rFonts w:ascii="Helvetica" w:hAnsi="Helvetica"/>
           <w:lang w:val="nl-NL"/>
         </w:rPr>
         <w:t xml:space="preserve"> </w:t>
       </w:r>
       <w:r>
         <w:rPr>
+          <w:rFonts w:ascii="Helvetica" w:hAnsi="Helvetica"/>
           <w:highlight w:val="cyan"/>
           <w:lang w:val="nl-NL"/>
         </w:rPr>
@@ -442,12 +571,14 @@
       </w:r>
       <w:r>
         <w:rPr>
+          <w:rFonts w:ascii="Helvetica" w:hAnsi="Helvetica"/>
           <w:lang w:val="nl-NL"/>
         </w:rPr>
         <w:t xml:space="preserve"> over </w:t>
       </w:r>
       <w:r>
         <w:rPr>
+          <w:rFonts w:ascii="Helvetica" w:hAnsi="Helvetica"/>
           <w:highlight w:val="cyan"/>
           <w:lang w:val="nl-NL"/>
         </w:rPr>
@@ -455,6 +586,7 @@
       </w:r>
       <w:r>
         <w:rPr>
+          <w:rFonts w:ascii="Helvetica" w:hAnsi="Helvetica"/>
           <w:lang w:val="nl-NL"/>
         </w:rPr>
         <w:t xml:space="preserve">. </w:t>
@@ -463,11 +595,13 @@
     <w:p>
       <w:pPr>
         <w:rPr>
-          <w:lang w:val="nl-NL"/>
-        </w:rPr>
-      </w:pPr>
-      <w:r>
-        <w:rPr>
+          <w:rFonts w:ascii="Helvetica" w:hAnsi="Helvetica"/>
+          <w:lang w:val="nl-NL"/>
+        </w:rPr>
+      </w:pPr>
+      <w:r>
+        <w:rPr>
+          <w:rFonts w:ascii="Helvetica" w:hAnsi="Helvetica"/>
           <w:lang w:val="nl-NL"/>
         </w:rPr>
         <w:t xml:space="preserve">[19] Het meest genoemd is de weerstand tegen de afschaffing van de dividendbelasting. </w:t>
@@ -476,11 +610,13 @@
     <w:p>
       <w:pPr>
         <w:rPr>
-          <w:lang w:val="nl-NL"/>
-        </w:rPr>
-      </w:pPr>
-      <w:r>
-        <w:rPr>
+          <w:rFonts w:ascii="Helvetica" w:hAnsi="Helvetica"/>
+          <w:lang w:val="nl-NL"/>
+        </w:rPr>
+      </w:pPr>
+      <w:r>
+        <w:rPr>
+          <w:rFonts w:ascii="Helvetica" w:hAnsi="Helvetica"/>
           <w:lang w:val="nl-NL"/>
         </w:rPr>
         <w:t>[20] En ook de kritiek van de Raad van State was niet mild.</w:t>
@@ -489,17 +625,20 @@
     <w:p>
       <w:pPr>
         <w:rPr>
-          <w:lang w:val="nl-NL"/>
-        </w:rPr>
-      </w:pPr>
-      <w:r>
-        <w:rPr>
+          <w:rFonts w:ascii="Helvetica" w:hAnsi="Helvetica"/>
+          <w:lang w:val="nl-NL"/>
+        </w:rPr>
+      </w:pPr>
+      <w:r>
+        <w:rPr>
+          <w:rFonts w:ascii="Helvetica" w:hAnsi="Helvetica"/>
           <w:lang w:val="nl-NL"/>
         </w:rPr>
         <w:t xml:space="preserve"> [21] </w:t>
       </w:r>
       <w:r>
         <w:rPr>
+          <w:rFonts w:ascii="Helvetica" w:hAnsi="Helvetica"/>
           <w:highlight w:val="cyan"/>
           <w:lang w:val="nl-NL"/>
         </w:rPr>
@@ -507,12 +646,14 @@
       </w:r>
       <w:r>
         <w:rPr>
+          <w:rFonts w:ascii="Helvetica" w:hAnsi="Helvetica"/>
           <w:lang w:val="nl-NL"/>
         </w:rPr>
         <w:t xml:space="preserve"> </w:t>
       </w:r>
       <w:r>
         <w:rPr>
+          <w:rFonts w:ascii="Helvetica" w:hAnsi="Helvetica"/>
           <w:highlight w:val="yellow"/>
           <w:lang w:val="nl-NL"/>
         </w:rPr>
@@ -520,6 +661,7 @@
       </w:r>
       <w:r>
         <w:rPr>
+          <w:rFonts w:ascii="Helvetica" w:hAnsi="Helvetica"/>
           <w:lang w:val="nl-NL"/>
         </w:rPr>
         <w:t xml:space="preserve"> ook door het alsmaar niet oplossen van de ouderenwerkloosheid. </w:t>
@@ -528,17 +670,20 @@
     <w:p>
       <w:pPr>
         <w:rPr>
-          <w:lang w:val="nl-NL"/>
-        </w:rPr>
-      </w:pPr>
-      <w:r>
-        <w:rPr>
+          <w:rFonts w:ascii="Helvetica" w:hAnsi="Helvetica"/>
+          <w:lang w:val="nl-NL"/>
+        </w:rPr>
+      </w:pPr>
+      <w:r>
+        <w:rPr>
+          <w:rFonts w:ascii="Helvetica" w:hAnsi="Helvetica"/>
           <w:lang w:val="nl-NL"/>
         </w:rPr>
         <w:t xml:space="preserve">[22] Op dit moment zijn er ongeveer 140.000 </w:t>
       </w:r>
       <w:r>
         <w:rPr>
+          <w:rFonts w:ascii="Helvetica" w:hAnsi="Helvetica"/>
           <w:highlight w:val="yellow"/>
           <w:lang w:val="nl-NL"/>
         </w:rPr>
@@ -546,12 +691,14 @@
       </w:r>
       <w:r>
         <w:rPr>
+          <w:rFonts w:ascii="Helvetica" w:hAnsi="Helvetica"/>
           <w:lang w:val="nl-NL"/>
         </w:rPr>
         <w:t xml:space="preserve"> op </w:t>
       </w:r>
       <w:r>
         <w:rPr>
+          <w:rFonts w:ascii="Helvetica" w:hAnsi="Helvetica"/>
           <w:highlight w:val="cyan"/>
           <w:lang w:val="nl-NL"/>
         </w:rPr>
@@ -559,6 +706,7 @@
       </w:r>
       <w:r>
         <w:rPr>
+          <w:rFonts w:ascii="Helvetica" w:hAnsi="Helvetica"/>
           <w:lang w:val="nl-NL"/>
         </w:rPr>
         <w:t xml:space="preserve"> naar een baan. </w:t>
@@ -567,17 +715,21 @@
     <w:p>
       <w:pPr>
         <w:rPr>
-          <w:lang w:val="nl-NL"/>
-        </w:rPr>
-      </w:pPr>
-      <w:r>
-        <w:rPr>
-          <w:lang w:val="nl-NL"/>
-        </w:rPr>
+          <w:rFonts w:ascii="Helvetica" w:hAnsi="Helvetica"/>
+          <w:lang w:val="nl-NL"/>
+        </w:rPr>
+      </w:pPr>
+      <w:r>
+        <w:rPr>
+          <w:rFonts w:ascii="Helvetica" w:hAnsi="Helvetica"/>
+          <w:lang w:val="nl-NL"/>
+        </w:rPr>
+        <w:lastRenderedPageBreak/>
         <w:t xml:space="preserve">[23] </w:t>
       </w:r>
       <w:r>
         <w:rPr>
+          <w:rFonts w:ascii="Helvetica" w:hAnsi="Helvetica"/>
           <w:highlight w:val="cyan"/>
           <w:lang w:val="nl-NL"/>
         </w:rPr>
@@ -585,12 +737,14 @@
       </w:r>
       <w:r>
         <w:rPr>
+          <w:rFonts w:ascii="Helvetica" w:hAnsi="Helvetica"/>
           <w:lang w:val="nl-NL"/>
         </w:rPr>
         <w:t xml:space="preserve"> </w:t>
       </w:r>
       <w:r>
         <w:rPr>
+          <w:rFonts w:ascii="Helvetica" w:hAnsi="Helvetica"/>
           <w:highlight w:val="yellow"/>
           <w:lang w:val="nl-NL"/>
         </w:rPr>
@@ -598,6 +752,7 @@
       </w:r>
       <w:r>
         <w:rPr>
+          <w:rFonts w:ascii="Helvetica" w:hAnsi="Helvetica"/>
           <w:lang w:val="nl-NL"/>
         </w:rPr>
         <w:t xml:space="preserve"> ook over het hardvochtig vasthouden aan een alsmaar stijgende AOW-leeftijd, </w:t>
@@ -606,17 +761,20 @@
     <w:p>
       <w:pPr>
         <w:rPr>
-          <w:lang w:val="nl-NL"/>
-        </w:rPr>
-      </w:pPr>
-      <w:r>
-        <w:rPr>
+          <w:rFonts w:ascii="Helvetica" w:hAnsi="Helvetica"/>
+          <w:lang w:val="nl-NL"/>
+        </w:rPr>
+      </w:pPr>
+      <w:r>
+        <w:rPr>
+          <w:rFonts w:ascii="Helvetica" w:hAnsi="Helvetica"/>
           <w:lang w:val="nl-NL"/>
         </w:rPr>
         <w:t xml:space="preserve">[24] terwijl er geen oog is voor </w:t>
       </w:r>
       <w:r>
         <w:rPr>
+          <w:rFonts w:ascii="Helvetica" w:hAnsi="Helvetica"/>
           <w:highlight w:val="yellow"/>
           <w:lang w:val="nl-NL"/>
         </w:rPr>
@@ -624,6 +782,7 @@
       </w:r>
       <w:r>
         <w:rPr>
+          <w:rFonts w:ascii="Helvetica" w:hAnsi="Helvetica"/>
           <w:lang w:val="nl-NL"/>
         </w:rPr>
         <w:t xml:space="preserve"> die maar met moeite de 65 dachten te halen. </w:t>
@@ -632,38 +791,58 @@
     <w:p>
       <w:pPr>
         <w:rPr>
-          <w:lang w:val="nl-NL"/>
-        </w:rPr>
-      </w:pPr>
-      <w:r>
-        <w:rPr>
-          <w:lang w:val="nl-NL"/>
-        </w:rPr>
-        <w:t xml:space="preserve">[25] Een rijk land als Nederland kan zich een AOW-leeftijd van 65 jaar veroorloven. </w:t>
-      </w:r>
-    </w:p>
-    <w:p>
-      <w:pPr>
-        <w:rPr>
-          <w:lang w:val="nl-NL"/>
-        </w:rPr>
-      </w:pPr>
-      <w:r>
-        <w:rPr>
-          <w:lang w:val="nl-NL"/>
-        </w:rPr>
-        <w:lastRenderedPageBreak/>
+          <w:rFonts w:ascii="Helvetica" w:hAnsi="Helvetica"/>
+          <w:lang w:val="nl-NL"/>
+        </w:rPr>
+      </w:pPr>
+      <w:r>
+        <w:rPr>
+          <w:rFonts w:ascii="Helvetica" w:hAnsi="Helvetica"/>
+          <w:lang w:val="nl-NL"/>
+        </w:rPr>
+        <w:t xml:space="preserve">[25] Een rijk land als </w:t>
+      </w:r>
+      <w:r>
+        <w:rPr>
+          <w:rFonts w:ascii="Helvetica" w:hAnsi="Helvetica"/>
+          <w:highlight w:val="yellow"/>
+          <w:lang w:val="nl-NL"/>
+        </w:rPr>
+        <w:t>Nederland</w:t>
+      </w:r>
+      <w:r>
+        <w:rPr>
+          <w:rFonts w:ascii="Helvetica" w:hAnsi="Helvetica"/>
+          <w:lang w:val="nl-NL"/>
+        </w:rPr>
+        <w:t xml:space="preserve"> kan zich een AOW-leeftijd van 65 jaar veroorloven. </w:t>
+      </w:r>
+    </w:p>
+    <w:p>
+      <w:pPr>
+        <w:rPr>
+          <w:rFonts w:ascii="Helvetica" w:hAnsi="Helvetica"/>
+          <w:lang w:val="nl-NL"/>
+        </w:rPr>
+      </w:pPr>
+      <w:r>
+        <w:rPr>
+          <w:rFonts w:ascii="Helvetica" w:hAnsi="Helvetica"/>
+          <w:lang w:val="nl-NL"/>
+        </w:rPr>
         <w:t xml:space="preserve">[26] Het is een kwestie van beschaving. </w:t>
       </w:r>
     </w:p>
     <w:p>
       <w:pPr>
         <w:rPr>
-          <w:lang w:val="nl-NL"/>
-        </w:rPr>
-      </w:pPr>
-      <w:r>
-        <w:rPr>
+          <w:rFonts w:ascii="Helvetica" w:hAnsi="Helvetica"/>
+          <w:lang w:val="nl-NL"/>
+        </w:rPr>
+      </w:pPr>
+      <w:r>
+        <w:rPr>
+          <w:rFonts w:ascii="Helvetica" w:hAnsi="Helvetica"/>
           <w:lang w:val="nl-NL"/>
         </w:rPr>
         <w:t xml:space="preserve">[27] Het is een politieke keuze. </w:t>
@@ -672,17 +851,20 @@
     <w:p>
       <w:pPr>
         <w:rPr>
-          <w:lang w:val="nl-NL"/>
-        </w:rPr>
-      </w:pPr>
-      <w:r>
-        <w:rPr>
+          <w:rFonts w:ascii="Helvetica" w:hAnsi="Helvetica"/>
+          <w:lang w:val="nl-NL"/>
+        </w:rPr>
+      </w:pPr>
+      <w:r>
+        <w:rPr>
+          <w:rFonts w:ascii="Helvetica" w:hAnsi="Helvetica"/>
           <w:lang w:val="nl-NL"/>
         </w:rPr>
         <w:t xml:space="preserve">[28] </w:t>
       </w:r>
       <w:r>
         <w:rPr>
+          <w:rFonts w:ascii="Helvetica" w:hAnsi="Helvetica"/>
           <w:highlight w:val="yellow"/>
           <w:lang w:val="nl-NL"/>
         </w:rPr>
@@ -690,12 +872,14 @@
       </w:r>
       <w:r>
         <w:rPr>
+          <w:rFonts w:ascii="Helvetica" w:hAnsi="Helvetica"/>
           <w:lang w:val="nl-NL"/>
         </w:rPr>
         <w:t xml:space="preserve"> </w:t>
       </w:r>
       <w:r>
         <w:rPr>
+          <w:rFonts w:ascii="Helvetica" w:hAnsi="Helvetica"/>
           <w:highlight w:val="cyan"/>
           <w:lang w:val="nl-NL"/>
         </w:rPr>
@@ -703,6 +887,7 @@
       </w:r>
       <w:r>
         <w:rPr>
+          <w:rFonts w:ascii="Helvetica" w:hAnsi="Helvetica"/>
           <w:lang w:val="nl-NL"/>
         </w:rPr>
         <w:t xml:space="preserve"> het beste voor met hun kinderen en kleinkinderen, </w:t>
@@ -711,17 +896,20 @@
     <w:p>
       <w:pPr>
         <w:rPr>
-          <w:lang w:val="nl-NL"/>
-        </w:rPr>
-      </w:pPr>
-      <w:r>
-        <w:rPr>
+          <w:rFonts w:ascii="Helvetica" w:hAnsi="Helvetica"/>
+          <w:lang w:val="nl-NL"/>
+        </w:rPr>
+      </w:pPr>
+      <w:r>
+        <w:rPr>
+          <w:rFonts w:ascii="Helvetica" w:hAnsi="Helvetica"/>
           <w:lang w:val="nl-NL"/>
         </w:rPr>
         <w:t xml:space="preserve">[29] maar ook </w:t>
       </w:r>
       <w:r>
         <w:rPr>
+          <w:rFonts w:ascii="Helvetica" w:hAnsi="Helvetica"/>
           <w:highlight w:val="yellow"/>
           <w:lang w:val="nl-NL"/>
         </w:rPr>
@@ -729,12 +917,14 @@
       </w:r>
       <w:r>
         <w:rPr>
+          <w:rFonts w:ascii="Helvetica" w:hAnsi="Helvetica"/>
           <w:lang w:val="nl-NL"/>
         </w:rPr>
         <w:t xml:space="preserve"> </w:t>
       </w:r>
       <w:r>
         <w:rPr>
+          <w:rFonts w:ascii="Helvetica" w:hAnsi="Helvetica"/>
           <w:highlight w:val="cyan"/>
           <w:lang w:val="nl-NL"/>
         </w:rPr>
@@ -742,6 +932,7 @@
       </w:r>
       <w:r>
         <w:rPr>
+          <w:rFonts w:ascii="Helvetica" w:hAnsi="Helvetica"/>
           <w:lang w:val="nl-NL"/>
         </w:rPr>
         <w:t xml:space="preserve"> zich in de steek gelaten. (…) </w:t>
@@ -750,17 +941,20 @@
     <w:p>
       <w:pPr>
         <w:rPr>
-          <w:lang w:val="nl-NL"/>
-        </w:rPr>
-      </w:pPr>
-      <w:r>
-        <w:rPr>
+          <w:rFonts w:ascii="Helvetica" w:hAnsi="Helvetica"/>
+          <w:lang w:val="nl-NL"/>
+        </w:rPr>
+      </w:pPr>
+      <w:r>
+        <w:rPr>
+          <w:rFonts w:ascii="Helvetica" w:hAnsi="Helvetica"/>
           <w:lang w:val="nl-NL"/>
         </w:rPr>
         <w:t xml:space="preserve">[30] Studeren is voor </w:t>
       </w:r>
       <w:r>
         <w:rPr>
+          <w:rFonts w:ascii="Helvetica" w:hAnsi="Helvetica"/>
           <w:highlight w:val="yellow"/>
           <w:lang w:val="nl-NL"/>
         </w:rPr>
@@ -768,6 +962,7 @@
       </w:r>
       <w:r>
         <w:rPr>
+          <w:rFonts w:ascii="Helvetica" w:hAnsi="Helvetica"/>
           <w:lang w:val="nl-NL"/>
         </w:rPr>
         <w:t xml:space="preserve"> financieel steeds lastiger </w:t>
@@ -776,17 +971,20 @@
     <w:p>
       <w:pPr>
         <w:rPr>
-          <w:lang w:val="nl-NL"/>
-        </w:rPr>
-      </w:pPr>
-      <w:r>
-        <w:rPr>
+          <w:rFonts w:ascii="Helvetica" w:hAnsi="Helvetica"/>
+          <w:lang w:val="nl-NL"/>
+        </w:rPr>
+      </w:pPr>
+      <w:r>
+        <w:rPr>
+          <w:rFonts w:ascii="Helvetica" w:hAnsi="Helvetica"/>
           <w:lang w:val="nl-NL"/>
         </w:rPr>
         <w:t xml:space="preserve">[31] en er ontstaat weer een kloof tussen rijke en </w:t>
       </w:r>
       <w:r>
         <w:rPr>
+          <w:rFonts w:ascii="Helvetica" w:hAnsi="Helvetica"/>
           <w:highlight w:val="yellow"/>
           <w:lang w:val="nl-NL"/>
         </w:rPr>
@@ -794,6 +992,7 @@
       </w:r>
       <w:r>
         <w:rPr>
+          <w:rFonts w:ascii="Helvetica" w:hAnsi="Helvetica"/>
           <w:lang w:val="nl-NL"/>
         </w:rPr>
         <w:t xml:space="preserve">. </w:t>
@@ -802,11 +1001,13 @@
     <w:p>
       <w:pPr>
         <w:rPr>
-          <w:lang w:val="nl-NL"/>
-        </w:rPr>
-      </w:pPr>
-      <w:r>
-        <w:rPr>
+          <w:rFonts w:ascii="Helvetica" w:hAnsi="Helvetica"/>
+          <w:lang w:val="nl-NL"/>
+        </w:rPr>
+      </w:pPr>
+      <w:r>
+        <w:rPr>
+          <w:rFonts w:ascii="Helvetica" w:hAnsi="Helvetica"/>
           <w:lang w:val="nl-NL"/>
         </w:rPr>
         <w:t xml:space="preserve">[32] Zorgelijke ontwikkelingen. </w:t>
@@ -815,17 +1016,20 @@
     <w:p>
       <w:pPr>
         <w:rPr>
-          <w:lang w:val="nl-NL"/>
-        </w:rPr>
-      </w:pPr>
-      <w:r>
-        <w:rPr>
+          <w:rFonts w:ascii="Helvetica" w:hAnsi="Helvetica"/>
+          <w:lang w:val="nl-NL"/>
+        </w:rPr>
+      </w:pPr>
+      <w:r>
+        <w:rPr>
+          <w:rFonts w:ascii="Helvetica" w:hAnsi="Helvetica"/>
           <w:lang w:val="nl-NL"/>
         </w:rPr>
         <w:t xml:space="preserve">[33] </w:t>
       </w:r>
       <w:r>
         <w:rPr>
+          <w:rFonts w:ascii="Helvetica" w:hAnsi="Helvetica"/>
           <w:highlight w:val="yellow"/>
           <w:lang w:val="nl-NL"/>
         </w:rPr>
@@ -833,12 +1037,14 @@
       </w:r>
       <w:r>
         <w:rPr>
+          <w:rFonts w:ascii="Helvetica" w:hAnsi="Helvetica"/>
           <w:lang w:val="nl-NL"/>
         </w:rPr>
         <w:t xml:space="preserve"> </w:t>
       </w:r>
       <w:r>
         <w:rPr>
+          <w:rFonts w:ascii="Helvetica" w:hAnsi="Helvetica"/>
           <w:highlight w:val="cyan"/>
           <w:lang w:val="nl-NL"/>
         </w:rPr>
@@ -846,12 +1052,14 @@
       </w:r>
       <w:r>
         <w:rPr>
+          <w:rFonts w:ascii="Helvetica" w:hAnsi="Helvetica"/>
           <w:lang w:val="nl-NL"/>
         </w:rPr>
         <w:t xml:space="preserve"> </w:t>
       </w:r>
       <w:r>
         <w:rPr>
+          <w:rFonts w:ascii="Helvetica" w:hAnsi="Helvetica"/>
           <w:highlight w:val="yellow"/>
           <w:lang w:val="nl-NL"/>
         </w:rPr>
@@ -859,6 +1067,7 @@
       </w:r>
       <w:r>
         <w:rPr>
+          <w:rFonts w:ascii="Helvetica" w:hAnsi="Helvetica"/>
           <w:lang w:val="nl-NL"/>
         </w:rPr>
         <w:t xml:space="preserve"> terecht aan het feit dat er wantoestanden zijn bij UWV en ING. </w:t>
@@ -867,17 +1076,20 @@
     <w:p>
       <w:pPr>
         <w:rPr>
-          <w:lang w:val="nl-NL"/>
-        </w:rPr>
-      </w:pPr>
-      <w:r>
-        <w:rPr>
+          <w:rFonts w:ascii="Helvetica" w:hAnsi="Helvetica"/>
+          <w:lang w:val="nl-NL"/>
+        </w:rPr>
+      </w:pPr>
+      <w:r>
+        <w:rPr>
+          <w:rFonts w:ascii="Helvetica" w:hAnsi="Helvetica"/>
           <w:lang w:val="nl-NL"/>
         </w:rPr>
         <w:t xml:space="preserve">[34] </w:t>
       </w:r>
       <w:r>
         <w:rPr>
+          <w:rFonts w:ascii="Helvetica" w:hAnsi="Helvetica"/>
           <w:highlight w:val="yellow"/>
           <w:lang w:val="nl-NL"/>
         </w:rPr>
@@ -885,12 +1097,14 @@
       </w:r>
       <w:r>
         <w:rPr>
+          <w:rFonts w:ascii="Helvetica" w:hAnsi="Helvetica"/>
           <w:lang w:val="nl-NL"/>
         </w:rPr>
         <w:t xml:space="preserve"> </w:t>
       </w:r>
       <w:r>
         <w:rPr>
+          <w:rFonts w:ascii="Helvetica" w:hAnsi="Helvetica"/>
           <w:highlight w:val="cyan"/>
           <w:lang w:val="nl-NL"/>
         </w:rPr>
@@ -898,6 +1112,7 @@
       </w:r>
       <w:r>
         <w:rPr>
+          <w:rFonts w:ascii="Helvetica" w:hAnsi="Helvetica"/>
           <w:lang w:val="nl-NL"/>
         </w:rPr>
         <w:t xml:space="preserve"> van al het gesjoemel. </w:t>
@@ -906,17 +1121,20 @@
     <w:p>
       <w:pPr>
         <w:rPr>
-          <w:lang w:val="nl-NL"/>
-        </w:rPr>
-      </w:pPr>
-      <w:r>
-        <w:rPr>
+          <w:rFonts w:ascii="Helvetica" w:hAnsi="Helvetica"/>
+          <w:lang w:val="nl-NL"/>
+        </w:rPr>
+      </w:pPr>
+      <w:r>
+        <w:rPr>
+          <w:rFonts w:ascii="Helvetica" w:hAnsi="Helvetica"/>
           <w:lang w:val="nl-NL"/>
         </w:rPr>
         <w:t xml:space="preserve">[35] (…) </w:t>
       </w:r>
       <w:r>
         <w:rPr>
+          <w:rFonts w:ascii="Helvetica" w:hAnsi="Helvetica"/>
           <w:highlight w:val="yellow"/>
           <w:lang w:val="nl-NL"/>
         </w:rPr>
@@ -924,12 +1142,14 @@
       </w:r>
       <w:r>
         <w:rPr>
+          <w:rFonts w:ascii="Helvetica" w:hAnsi="Helvetica"/>
           <w:lang w:val="nl-NL"/>
         </w:rPr>
         <w:t xml:space="preserve"> </w:t>
       </w:r>
       <w:r>
         <w:rPr>
+          <w:rFonts w:ascii="Helvetica" w:hAnsi="Helvetica"/>
           <w:highlight w:val="cyan"/>
           <w:lang w:val="nl-NL"/>
         </w:rPr>
@@ -937,6 +1157,7 @@
       </w:r>
       <w:r>
         <w:rPr>
+          <w:rFonts w:ascii="Helvetica" w:hAnsi="Helvetica"/>
           <w:lang w:val="nl-NL"/>
         </w:rPr>
         <w:t xml:space="preserve"> de leden van de coalitiepartijen niet langer als volksvertegenwoordigers maar als politici die het eigenbelang, het partijbelang voor het algemeen belang laten gaan. </w:t>
@@ -945,23 +1166,27 @@
     <w:p>
       <w:pPr>
         <w:rPr>
-          <w:lang w:val="nl-NL"/>
-        </w:rPr>
-      </w:pPr>
-      <w:r>
-        <w:rPr>
+          <w:rFonts w:ascii="Helvetica" w:hAnsi="Helvetica"/>
+          <w:lang w:val="nl-NL"/>
+        </w:rPr>
+      </w:pPr>
+      <w:r>
+        <w:rPr>
+          <w:rFonts w:ascii="Helvetica" w:hAnsi="Helvetica"/>
           <w:lang w:val="nl-NL"/>
         </w:rPr>
         <w:t>[3</w:t>
       </w:r>
       <w:r>
         <w:rPr>
+          <w:rFonts w:ascii="Helvetica" w:hAnsi="Helvetica"/>
           <w:lang w:val="nl-NL"/>
         </w:rPr>
         <w:t>6</w:t>
       </w:r>
       <w:r>
         <w:rPr>
+          <w:rFonts w:ascii="Helvetica" w:hAnsi="Helvetica"/>
           <w:lang w:val="nl-NL"/>
         </w:rPr>
         <w:t>] Het regeerakkoord is verworden tot een dictaat met 76 leden als stemvee.</w:t>
@@ -970,11 +1195,13 @@
     <w:p>
       <w:pPr>
         <w:rPr>
-          <w:lang w:val="nl-NL"/>
-        </w:rPr>
-      </w:pPr>
-      <w:r>
-        <w:rPr>
+          <w:rFonts w:ascii="Helvetica" w:hAnsi="Helvetica"/>
+          <w:lang w:val="nl-NL"/>
+        </w:rPr>
+      </w:pPr>
+      <w:r>
+        <w:rPr>
+          <w:rFonts w:ascii="Helvetica" w:hAnsi="Helvetica"/>
           <w:lang w:val="nl-NL"/>
         </w:rPr>
         <w:t xml:space="preserve"> </w:t>
@@ -983,11 +1210,13 @@
     <w:p>
       <w:pPr>
         <w:rPr>
-          <w:lang w:val="nl-NL"/>
-        </w:rPr>
-      </w:pPr>
-      <w:r>
-        <w:rPr>
+          <w:rFonts w:ascii="Helvetica" w:hAnsi="Helvetica"/>
+          <w:lang w:val="nl-NL"/>
+        </w:rPr>
+      </w:pPr>
+      <w:r>
+        <w:rPr>
+          <w:rFonts w:ascii="Helvetica" w:hAnsi="Helvetica"/>
           <w:lang w:val="nl-NL"/>
         </w:rPr>
         <w:t xml:space="preserve">b. </w:t>
@@ -999,10 +1228,10 @@
         <w:tblLook w:val="04A0" w:firstRow="1" w:lastRow="0" w:firstColumn="1" w:lastColumn="0" w:noHBand="0" w:noVBand="1"/>
       </w:tblPr>
       <w:tblGrid>
-        <w:gridCol w:w="3940"/>
-        <w:gridCol w:w="2200"/>
-        <w:gridCol w:w="2760"/>
-        <w:gridCol w:w="960"/>
+        <w:gridCol w:w="3865"/>
+        <w:gridCol w:w="2160"/>
+        <w:gridCol w:w="2701"/>
+        <w:gridCol w:w="1134"/>
       </w:tblGrid>
       <w:tr>
         <w:trPr>
@@ -1025,14 +1254,14 @@
             <w:pPr>
               <w:spacing w:after="0" w:line="240" w:lineRule="auto"/>
               <w:rPr>
-                <w:rFonts w:ascii="Calibri" w:eastAsia="Times New Roman" w:hAnsi="Calibri" w:cs="Calibri"/>
+                <w:rFonts w:ascii="Helvetica" w:eastAsia="Times New Roman" w:hAnsi="Helvetica" w:cs="Calibri"/>
                 <w:color w:val="000000"/>
                 <w:lang w:val="en-NL" w:eastAsia="en-NL"/>
               </w:rPr>
             </w:pPr>
             <w:r>
               <w:rPr>
-                <w:rFonts w:ascii="Calibri" w:eastAsia="Times New Roman" w:hAnsi="Calibri" w:cs="Calibri"/>
+                <w:rFonts w:ascii="Helvetica" w:eastAsia="Times New Roman" w:hAnsi="Helvetica" w:cs="Calibri"/>
                 <w:color w:val="000000"/>
                 <w:lang w:val="nl-NL" w:eastAsia="en-NL"/>
               </w:rPr>
@@ -1059,14 +1288,14 @@
               <w:spacing w:after="0" w:line="240" w:lineRule="auto"/>
               <w:jc w:val="center"/>
               <w:rPr>
-                <w:rFonts w:ascii="Calibri" w:eastAsia="Times New Roman" w:hAnsi="Calibri" w:cs="Calibri"/>
+                <w:rFonts w:ascii="Helvetica" w:eastAsia="Times New Roman" w:hAnsi="Helvetica" w:cs="Calibri"/>
                 <w:color w:val="000000"/>
                 <w:lang w:val="en-NL" w:eastAsia="en-NL"/>
               </w:rPr>
             </w:pPr>
             <w:r>
               <w:rPr>
-                <w:rFonts w:ascii="Calibri" w:eastAsia="Times New Roman" w:hAnsi="Calibri" w:cs="Calibri"/>
+                <w:rFonts w:ascii="Helvetica" w:eastAsia="Times New Roman" w:hAnsi="Helvetica" w:cs="Calibri"/>
                 <w:color w:val="000000"/>
                 <w:lang w:val="nl-NL" w:eastAsia="en-NL"/>
               </w:rPr>
@@ -1096,14 +1325,14 @@
             <w:pPr>
               <w:spacing w:after="0" w:line="240" w:lineRule="auto"/>
               <w:rPr>
-                <w:rFonts w:ascii="Calibri" w:eastAsia="Times New Roman" w:hAnsi="Calibri" w:cs="Calibri"/>
+                <w:rFonts w:ascii="Helvetica" w:eastAsia="Times New Roman" w:hAnsi="Helvetica" w:cs="Calibri"/>
                 <w:color w:val="000000"/>
                 <w:lang w:val="en-NL" w:eastAsia="en-NL"/>
               </w:rPr>
             </w:pPr>
             <w:r>
               <w:rPr>
-                <w:rFonts w:ascii="Calibri" w:eastAsia="Times New Roman" w:hAnsi="Calibri" w:cs="Calibri"/>
+                <w:rFonts w:ascii="Helvetica" w:eastAsia="Times New Roman" w:hAnsi="Helvetica" w:cs="Calibri"/>
                 <w:color w:val="000000"/>
                 <w:lang w:val="en-NL" w:eastAsia="en-NL"/>
               </w:rPr>
@@ -1128,7 +1357,7 @@
             <w:pPr>
               <w:spacing w:after="0" w:line="240" w:lineRule="auto"/>
               <w:rPr>
-                <w:rFonts w:ascii="Calibri" w:eastAsia="Times New Roman" w:hAnsi="Calibri" w:cs="Calibri"/>
+                <w:rFonts w:ascii="Helvetica" w:eastAsia="Times New Roman" w:hAnsi="Helvetica" w:cs="Calibri"/>
                 <w:color w:val="000000"/>
                 <w:lang w:val="en-NL" w:eastAsia="en-NL"/>
               </w:rPr>
@@ -1136,7 +1365,7 @@
             <w:proofErr w:type="spellStart"/>
             <w:r>
               <w:rPr>
-                <w:rFonts w:ascii="Calibri" w:eastAsia="Times New Roman" w:hAnsi="Calibri" w:cs="Calibri"/>
+                <w:rFonts w:ascii="Helvetica" w:eastAsia="Times New Roman" w:hAnsi="Helvetica" w:cs="Calibri"/>
                 <w:color w:val="000000"/>
                 <w:lang w:val="en-NL" w:eastAsia="en-NL"/>
               </w:rPr>
@@ -1145,7 +1374,7 @@
             <w:proofErr w:type="spellEnd"/>
             <w:r>
               <w:rPr>
-                <w:rFonts w:ascii="Calibri" w:eastAsia="Times New Roman" w:hAnsi="Calibri" w:cs="Calibri"/>
+                <w:rFonts w:ascii="Helvetica" w:eastAsia="Times New Roman" w:hAnsi="Helvetica" w:cs="Calibri"/>
                 <w:color w:val="000000"/>
                 <w:lang w:val="en-NL" w:eastAsia="en-NL"/>
               </w:rPr>
@@ -1154,7 +1383,7 @@
             <w:proofErr w:type="spellStart"/>
             <w:r>
               <w:rPr>
-                <w:rFonts w:ascii="Calibri" w:eastAsia="Times New Roman" w:hAnsi="Calibri" w:cs="Calibri"/>
+                <w:rFonts w:ascii="Helvetica" w:eastAsia="Times New Roman" w:hAnsi="Helvetica" w:cs="Calibri"/>
                 <w:color w:val="000000"/>
                 <w:lang w:val="en-NL" w:eastAsia="en-NL"/>
               </w:rPr>
@@ -1180,7 +1409,7 @@
             <w:pPr>
               <w:spacing w:after="0" w:line="240" w:lineRule="auto"/>
               <w:rPr>
-                <w:rFonts w:ascii="Calibri" w:eastAsia="Times New Roman" w:hAnsi="Calibri" w:cs="Calibri"/>
+                <w:rFonts w:ascii="Helvetica" w:eastAsia="Times New Roman" w:hAnsi="Helvetica" w:cs="Calibri"/>
                 <w:color w:val="000000"/>
                 <w:lang w:val="en-NL" w:eastAsia="en-NL"/>
               </w:rPr>
@@ -1188,7 +1417,7 @@
             <w:proofErr w:type="spellStart"/>
             <w:r>
               <w:rPr>
-                <w:rFonts w:ascii="Calibri" w:eastAsia="Times New Roman" w:hAnsi="Calibri" w:cs="Calibri"/>
+                <w:rFonts w:ascii="Helvetica" w:eastAsia="Times New Roman" w:hAnsi="Helvetica" w:cs="Calibri"/>
                 <w:color w:val="000000"/>
                 <w:lang w:val="en-NL" w:eastAsia="en-NL"/>
               </w:rPr>
@@ -1197,7 +1426,7 @@
             <w:proofErr w:type="spellEnd"/>
             <w:r>
               <w:rPr>
-                <w:rFonts w:ascii="Calibri" w:eastAsia="Times New Roman" w:hAnsi="Calibri" w:cs="Calibri"/>
+                <w:rFonts w:ascii="Helvetica" w:eastAsia="Times New Roman" w:hAnsi="Helvetica" w:cs="Calibri"/>
                 <w:color w:val="000000"/>
                 <w:lang w:val="en-NL" w:eastAsia="en-NL"/>
               </w:rPr>
@@ -1206,7 +1435,7 @@
             <w:proofErr w:type="spellStart"/>
             <w:r>
               <w:rPr>
-                <w:rFonts w:ascii="Calibri" w:eastAsia="Times New Roman" w:hAnsi="Calibri" w:cs="Calibri"/>
+                <w:rFonts w:ascii="Helvetica" w:eastAsia="Times New Roman" w:hAnsi="Helvetica" w:cs="Calibri"/>
                 <w:color w:val="000000"/>
                 <w:lang w:val="en-NL" w:eastAsia="en-NL"/>
               </w:rPr>
@@ -1232,14 +1461,14 @@
             <w:pPr>
               <w:spacing w:after="0" w:line="240" w:lineRule="auto"/>
               <w:rPr>
-                <w:rFonts w:ascii="Calibri" w:eastAsia="Times New Roman" w:hAnsi="Calibri" w:cs="Calibri"/>
+                <w:rFonts w:ascii="Helvetica" w:eastAsia="Times New Roman" w:hAnsi="Helvetica" w:cs="Calibri"/>
                 <w:color w:val="000000"/>
                 <w:lang w:val="en-NL" w:eastAsia="en-NL"/>
               </w:rPr>
             </w:pPr>
             <w:r>
               <w:rPr>
-                <w:rFonts w:ascii="Calibri" w:eastAsia="Times New Roman" w:hAnsi="Calibri" w:cs="Calibri"/>
+                <w:rFonts w:ascii="Helvetica" w:eastAsia="Times New Roman" w:hAnsi="Helvetica" w:cs="Calibri"/>
                 <w:color w:val="000000"/>
                 <w:lang w:val="en-NL" w:eastAsia="en-NL"/>
               </w:rPr>
@@ -1248,7 +1477,7 @@
             <w:proofErr w:type="spellStart"/>
             <w:r>
               <w:rPr>
-                <w:rFonts w:ascii="Calibri" w:eastAsia="Times New Roman" w:hAnsi="Calibri" w:cs="Calibri"/>
+                <w:rFonts w:ascii="Helvetica" w:eastAsia="Times New Roman" w:hAnsi="Helvetica" w:cs="Calibri"/>
                 <w:color w:val="000000"/>
                 <w:lang w:val="en-NL" w:eastAsia="en-NL"/>
               </w:rPr>
@@ -1279,14 +1508,14 @@
             <w:pPr>
               <w:spacing w:after="0" w:line="240" w:lineRule="auto"/>
               <w:rPr>
-                <w:rFonts w:ascii="Calibri" w:eastAsia="Times New Roman" w:hAnsi="Calibri" w:cs="Calibri"/>
+                <w:rFonts w:ascii="Helvetica" w:eastAsia="Times New Roman" w:hAnsi="Helvetica" w:cs="Calibri"/>
                 <w:color w:val="000000"/>
                 <w:lang w:val="en-NL" w:eastAsia="en-NL"/>
               </w:rPr>
             </w:pPr>
             <w:r>
               <w:rPr>
-                <w:rFonts w:ascii="Calibri" w:eastAsia="Times New Roman" w:hAnsi="Calibri" w:cs="Calibri"/>
+                <w:rFonts w:ascii="Helvetica" w:eastAsia="Times New Roman" w:hAnsi="Helvetica" w:cs="Calibri"/>
                 <w:color w:val="000000"/>
                 <w:lang w:val="nl-NL" w:eastAsia="en-NL"/>
               </w:rPr>
@@ -1312,14 +1541,14 @@
               <w:spacing w:after="0" w:line="240" w:lineRule="auto"/>
               <w:jc w:val="right"/>
               <w:rPr>
-                <w:rFonts w:ascii="Calibri" w:eastAsia="Times New Roman" w:hAnsi="Calibri" w:cs="Calibri"/>
+                <w:rFonts w:ascii="Helvetica" w:eastAsia="Times New Roman" w:hAnsi="Helvetica" w:cs="Calibri"/>
                 <w:color w:val="000000"/>
                 <w:lang w:val="en-NL" w:eastAsia="en-NL"/>
               </w:rPr>
             </w:pPr>
             <w:r>
               <w:rPr>
-                <w:rFonts w:ascii="Calibri" w:eastAsia="Times New Roman" w:hAnsi="Calibri" w:cs="Calibri"/>
+                <w:rFonts w:ascii="Helvetica" w:eastAsia="Times New Roman" w:hAnsi="Helvetica" w:cs="Calibri"/>
                 <w:color w:val="000000"/>
                 <w:lang w:val="nl-NL" w:eastAsia="en-NL"/>
               </w:rPr>
@@ -1345,18 +1574,18 @@
               <w:spacing w:after="0" w:line="240" w:lineRule="auto"/>
               <w:jc w:val="right"/>
               <w:rPr>
-                <w:rFonts w:ascii="Calibri" w:eastAsia="Times New Roman" w:hAnsi="Calibri" w:cs="Calibri"/>
+                <w:rFonts w:ascii="Helvetica" w:eastAsia="Times New Roman" w:hAnsi="Helvetica" w:cs="Calibri"/>
                 <w:color w:val="000000"/>
                 <w:lang w:val="en-NL" w:eastAsia="en-NL"/>
               </w:rPr>
             </w:pPr>
             <w:r>
               <w:rPr>
-                <w:rFonts w:ascii="Calibri" w:eastAsia="Times New Roman" w:hAnsi="Calibri" w:cs="Calibri"/>
+                <w:rFonts w:ascii="Helvetica" w:eastAsia="Times New Roman" w:hAnsi="Helvetica" w:cs="Calibri"/>
                 <w:color w:val="000000"/>
                 <w:lang w:val="nl-NL" w:eastAsia="en-NL"/>
               </w:rPr>
-              <w:t>18</w:t>
+              <w:t>20</w:t>
             </w:r>
           </w:p>
         </w:tc>
@@ -1378,18 +1607,18 @@
               <w:spacing w:after="0" w:line="240" w:lineRule="auto"/>
               <w:jc w:val="right"/>
               <w:rPr>
-                <w:rFonts w:ascii="Calibri" w:eastAsia="Times New Roman" w:hAnsi="Calibri" w:cs="Calibri"/>
+                <w:rFonts w:ascii="Helvetica" w:eastAsia="Times New Roman" w:hAnsi="Helvetica" w:cs="Calibri"/>
                 <w:color w:val="000000"/>
                 <w:lang w:val="en-NL" w:eastAsia="en-NL"/>
               </w:rPr>
             </w:pPr>
             <w:r>
               <w:rPr>
-                <w:rFonts w:ascii="Calibri" w:eastAsia="Times New Roman" w:hAnsi="Calibri" w:cs="Calibri"/>
+                <w:rFonts w:ascii="Helvetica" w:eastAsia="Times New Roman" w:hAnsi="Helvetica" w:cs="Calibri"/>
                 <w:color w:val="000000"/>
                 <w:lang w:val="nl-NL" w:eastAsia="en-NL"/>
               </w:rPr>
-              <w:t>50</w:t>
+              <w:t>55,55556</w:t>
             </w:r>
           </w:p>
         </w:tc>
@@ -1398,9 +1627,40 @@
     <w:p>
       <w:pPr>
         <w:rPr>
-          <w:lang w:val="nl-NL"/>
-        </w:rPr>
-      </w:pPr>
+          <w:rFonts w:ascii="Helvetica" w:hAnsi="Helvetica"/>
+          <w:lang w:val="nl-NL"/>
+        </w:rPr>
+      </w:pPr>
+    </w:p>
+    <w:p>
+      <w:pPr>
+        <w:rPr>
+          <w:rFonts w:ascii="Helvetica" w:hAnsi="Helvetica"/>
+          <w:lang w:val="nl-NL"/>
+        </w:rPr>
+      </w:pPr>
+      <w:r>
+        <w:rPr>
+          <w:rFonts w:ascii="Helvetica" w:hAnsi="Helvetica"/>
+          <w:lang w:val="nl-NL"/>
+        </w:rPr>
+        <w:t xml:space="preserve">c. </w:t>
+      </w:r>
+    </w:p>
+    <w:p>
+      <w:pPr>
+        <w:rPr>
+          <w:rFonts w:ascii="Helvetica" w:hAnsi="Helvetica"/>
+          <w:lang w:val="nl-NL"/>
+        </w:rPr>
+      </w:pPr>
+      <w:r>
+        <w:rPr>
+          <w:rFonts w:ascii="Helvetica" w:hAnsi="Helvetica"/>
+          <w:lang w:val="nl-NL"/>
+        </w:rPr>
+        <w:t xml:space="preserve">In deze tekst komt in mijn mening Henk Krol zeker naar voren als een Populist. Hij geeft de kiezers in dit stuk maar liefst 11x voor zover ik gevonden heb, vanuit de perspectief van de kiezer. </w:t>
+      </w:r>
     </w:p>
     <w:tbl>
       <w:tblPr>
@@ -1408,10 +1668,10 @@
         <w:tblLook w:val="04A0" w:firstRow="1" w:lastRow="0" w:firstColumn="1" w:lastColumn="0" w:noHBand="0" w:noVBand="1"/>
       </w:tblPr>
       <w:tblGrid>
-        <w:gridCol w:w="3898"/>
-        <w:gridCol w:w="2178"/>
-        <w:gridCol w:w="2732"/>
-        <w:gridCol w:w="1052"/>
+        <w:gridCol w:w="3858"/>
+        <w:gridCol w:w="2162"/>
+        <w:gridCol w:w="2706"/>
+        <w:gridCol w:w="1134"/>
       </w:tblGrid>
       <w:tr>
         <w:trPr>
@@ -1434,14 +1694,14 @@
             <w:pPr>
               <w:spacing w:after="0" w:line="240" w:lineRule="auto"/>
               <w:rPr>
-                <w:rFonts w:ascii="Calibri" w:eastAsia="Times New Roman" w:hAnsi="Calibri" w:cs="Calibri"/>
+                <w:rFonts w:ascii="Helvetica" w:eastAsia="Times New Roman" w:hAnsi="Helvetica" w:cs="Calibri"/>
                 <w:color w:val="000000"/>
                 <w:lang w:val="en-NL" w:eastAsia="en-NL"/>
               </w:rPr>
             </w:pPr>
             <w:r>
               <w:rPr>
-                <w:rFonts w:ascii="Calibri" w:eastAsia="Times New Roman" w:hAnsi="Calibri" w:cs="Calibri"/>
+                <w:rFonts w:ascii="Helvetica" w:eastAsia="Times New Roman" w:hAnsi="Helvetica" w:cs="Calibri"/>
                 <w:color w:val="000000"/>
                 <w:lang w:val="nl-NL" w:eastAsia="en-NL"/>
               </w:rPr>
@@ -1465,20 +1725,35 @@
           <w:p>
             <w:pPr>
               <w:spacing w:after="0" w:line="240" w:lineRule="auto"/>
-              <w:jc w:val="center"/>
-              <w:rPr>
-                <w:rFonts w:ascii="Calibri" w:eastAsia="Times New Roman" w:hAnsi="Calibri" w:cs="Calibri"/>
+              <w:rPr>
+                <w:rFonts w:ascii="Helvetica" w:eastAsia="Times New Roman" w:hAnsi="Helvetica" w:cs="Calibri"/>
                 <w:color w:val="000000"/>
                 <w:lang w:val="en-NL" w:eastAsia="en-NL"/>
               </w:rPr>
             </w:pPr>
             <w:r>
               <w:rPr>
-                <w:rFonts w:ascii="Calibri" w:eastAsia="Times New Roman" w:hAnsi="Calibri" w:cs="Calibri"/>
+                <w:rFonts w:ascii="Helvetica" w:eastAsia="Times New Roman" w:hAnsi="Helvetica" w:cs="Calibri"/>
                 <w:color w:val="000000"/>
                 <w:lang w:val="nl-NL" w:eastAsia="en-NL"/>
               </w:rPr>
-              <w:t>Henk Krol (50PLUS)</w:t>
+              <w:t xml:space="preserve">Henk Krol </w:t>
+            </w:r>
+            <w:r>
+              <w:rPr>
+                <w:rFonts w:ascii="Helvetica" w:eastAsia="Times New Roman" w:hAnsi="Helvetica" w:cs="Calibri"/>
+                <w:color w:val="000000"/>
+                <w:lang w:val="nl-NL" w:eastAsia="en-NL"/>
+              </w:rPr>
+              <w:t>(</w:t>
+            </w:r>
+            <w:r>
+              <w:rPr>
+                <w:rFonts w:ascii="Helvetica" w:eastAsia="Times New Roman" w:hAnsi="Helvetica" w:cs="Calibri"/>
+                <w:color w:val="000000"/>
+                <w:lang w:val="nl-NL" w:eastAsia="en-NL"/>
+              </w:rPr>
+              <w:t>50PLUS)</w:t>
             </w:r>
           </w:p>
         </w:tc>
@@ -1500,14 +1775,14 @@
               <w:spacing w:after="0" w:line="240" w:lineRule="auto"/>
               <w:jc w:val="center"/>
               <w:rPr>
-                <w:rFonts w:ascii="Calibri" w:eastAsia="Times New Roman" w:hAnsi="Calibri" w:cs="Calibri"/>
+                <w:rFonts w:ascii="Helvetica" w:eastAsia="Times New Roman" w:hAnsi="Helvetica" w:cs="Calibri"/>
                 <w:color w:val="000000"/>
                 <w:lang w:val="en-NL" w:eastAsia="en-NL"/>
               </w:rPr>
             </w:pPr>
             <w:r>
               <w:rPr>
-                <w:rFonts w:ascii="Calibri" w:eastAsia="Times New Roman" w:hAnsi="Calibri" w:cs="Calibri"/>
+                <w:rFonts w:ascii="Helvetica" w:eastAsia="Times New Roman" w:hAnsi="Helvetica" w:cs="Calibri"/>
                 <w:color w:val="000000"/>
                 <w:lang w:val="en-NL" w:eastAsia="en-NL"/>
               </w:rPr>
@@ -1533,14 +1808,14 @@
               <w:spacing w:after="0" w:line="240" w:lineRule="auto"/>
               <w:jc w:val="center"/>
               <w:rPr>
-                <w:rFonts w:ascii="Calibri" w:eastAsia="Times New Roman" w:hAnsi="Calibri" w:cs="Calibri"/>
+                <w:rFonts w:ascii="Helvetica" w:eastAsia="Times New Roman" w:hAnsi="Helvetica" w:cs="Calibri"/>
                 <w:color w:val="000000"/>
                 <w:lang w:val="en-NL" w:eastAsia="en-NL"/>
               </w:rPr>
             </w:pPr>
             <w:r>
               <w:rPr>
-                <w:rFonts w:ascii="Calibri" w:eastAsia="Times New Roman" w:hAnsi="Calibri" w:cs="Calibri"/>
+                <w:rFonts w:ascii="Helvetica" w:eastAsia="Times New Roman" w:hAnsi="Helvetica" w:cs="Calibri"/>
                 <w:color w:val="000000"/>
                 <w:lang w:val="en-NL" w:eastAsia="en-NL"/>
               </w:rPr>
@@ -1570,14 +1845,14 @@
             <w:pPr>
               <w:spacing w:after="0" w:line="240" w:lineRule="auto"/>
               <w:rPr>
-                <w:rFonts w:ascii="Calibri" w:eastAsia="Times New Roman" w:hAnsi="Calibri" w:cs="Calibri"/>
+                <w:rFonts w:ascii="Helvetica" w:eastAsia="Times New Roman" w:hAnsi="Helvetica" w:cs="Calibri"/>
                 <w:color w:val="000000"/>
                 <w:lang w:val="en-NL" w:eastAsia="en-NL"/>
               </w:rPr>
             </w:pPr>
             <w:r>
               <w:rPr>
-                <w:rFonts w:ascii="Calibri" w:eastAsia="Times New Roman" w:hAnsi="Calibri" w:cs="Calibri"/>
+                <w:rFonts w:ascii="Helvetica" w:eastAsia="Times New Roman" w:hAnsi="Helvetica" w:cs="Calibri"/>
                 <w:color w:val="000000"/>
                 <w:lang w:val="en-NL" w:eastAsia="en-NL"/>
               </w:rPr>
@@ -1602,7 +1877,7 @@
             <w:pPr>
               <w:spacing w:after="0" w:line="240" w:lineRule="auto"/>
               <w:rPr>
-                <w:rFonts w:ascii="Calibri" w:eastAsia="Times New Roman" w:hAnsi="Calibri" w:cs="Calibri"/>
+                <w:rFonts w:ascii="Helvetica" w:eastAsia="Times New Roman" w:hAnsi="Helvetica" w:cs="Calibri"/>
                 <w:color w:val="000000"/>
                 <w:lang w:val="en-NL" w:eastAsia="en-NL"/>
               </w:rPr>
@@ -1610,7 +1885,7 @@
             <w:proofErr w:type="spellStart"/>
             <w:r>
               <w:rPr>
-                <w:rFonts w:ascii="Calibri" w:eastAsia="Times New Roman" w:hAnsi="Calibri" w:cs="Calibri"/>
+                <w:rFonts w:ascii="Helvetica" w:eastAsia="Times New Roman" w:hAnsi="Helvetica" w:cs="Calibri"/>
                 <w:color w:val="000000"/>
                 <w:lang w:val="en-NL" w:eastAsia="en-NL"/>
               </w:rPr>
@@ -1619,7 +1894,7 @@
             <w:proofErr w:type="spellEnd"/>
             <w:r>
               <w:rPr>
-                <w:rFonts w:ascii="Calibri" w:eastAsia="Times New Roman" w:hAnsi="Calibri" w:cs="Calibri"/>
+                <w:rFonts w:ascii="Helvetica" w:eastAsia="Times New Roman" w:hAnsi="Helvetica" w:cs="Calibri"/>
                 <w:color w:val="000000"/>
                 <w:lang w:val="en-NL" w:eastAsia="en-NL"/>
               </w:rPr>
@@ -1628,7 +1903,7 @@
             <w:proofErr w:type="spellStart"/>
             <w:r>
               <w:rPr>
-                <w:rFonts w:ascii="Calibri" w:eastAsia="Times New Roman" w:hAnsi="Calibri" w:cs="Calibri"/>
+                <w:rFonts w:ascii="Helvetica" w:eastAsia="Times New Roman" w:hAnsi="Helvetica" w:cs="Calibri"/>
                 <w:color w:val="000000"/>
                 <w:lang w:val="en-NL" w:eastAsia="en-NL"/>
               </w:rPr>
@@ -1654,7 +1929,7 @@
             <w:pPr>
               <w:spacing w:after="0" w:line="240" w:lineRule="auto"/>
               <w:rPr>
-                <w:rFonts w:ascii="Calibri" w:eastAsia="Times New Roman" w:hAnsi="Calibri" w:cs="Calibri"/>
+                <w:rFonts w:ascii="Helvetica" w:eastAsia="Times New Roman" w:hAnsi="Helvetica" w:cs="Calibri"/>
                 <w:color w:val="000000"/>
                 <w:lang w:val="en-NL" w:eastAsia="en-NL"/>
               </w:rPr>
@@ -1662,7 +1937,7 @@
             <w:proofErr w:type="spellStart"/>
             <w:r>
               <w:rPr>
-                <w:rFonts w:ascii="Calibri" w:eastAsia="Times New Roman" w:hAnsi="Calibri" w:cs="Calibri"/>
+                <w:rFonts w:ascii="Helvetica" w:eastAsia="Times New Roman" w:hAnsi="Helvetica" w:cs="Calibri"/>
                 <w:color w:val="000000"/>
                 <w:lang w:val="en-US" w:eastAsia="en-NL"/>
               </w:rPr>
@@ -1671,7 +1946,7 @@
             <w:proofErr w:type="spellEnd"/>
             <w:r>
               <w:rPr>
-                <w:rFonts w:ascii="Calibri" w:eastAsia="Times New Roman" w:hAnsi="Calibri" w:cs="Calibri"/>
+                <w:rFonts w:ascii="Helvetica" w:eastAsia="Times New Roman" w:hAnsi="Helvetica" w:cs="Calibri"/>
                 <w:color w:val="000000"/>
                 <w:lang w:val="en-US" w:eastAsia="en-NL"/>
               </w:rPr>
@@ -1680,7 +1955,7 @@
             <w:proofErr w:type="spellStart"/>
             <w:r>
               <w:rPr>
-                <w:rFonts w:ascii="Calibri" w:eastAsia="Times New Roman" w:hAnsi="Calibri" w:cs="Calibri"/>
+                <w:rFonts w:ascii="Helvetica" w:eastAsia="Times New Roman" w:hAnsi="Helvetica" w:cs="Calibri"/>
                 <w:color w:val="000000"/>
                 <w:lang w:val="en-US" w:eastAsia="en-NL"/>
               </w:rPr>
@@ -1689,7 +1964,7 @@
             <w:proofErr w:type="spellEnd"/>
             <w:r>
               <w:rPr>
-                <w:rFonts w:ascii="Calibri" w:eastAsia="Times New Roman" w:hAnsi="Calibri" w:cs="Calibri"/>
+                <w:rFonts w:ascii="Helvetica" w:eastAsia="Times New Roman" w:hAnsi="Helvetica" w:cs="Calibri"/>
                 <w:color w:val="000000"/>
                 <w:lang w:val="en-NL" w:eastAsia="en-NL"/>
               </w:rPr>
@@ -1698,7 +1973,7 @@
             <w:proofErr w:type="spellStart"/>
             <w:r>
               <w:rPr>
-                <w:rFonts w:ascii="Calibri" w:eastAsia="Times New Roman" w:hAnsi="Calibri" w:cs="Calibri"/>
+                <w:rFonts w:ascii="Helvetica" w:eastAsia="Times New Roman" w:hAnsi="Helvetica" w:cs="Calibri"/>
                 <w:color w:val="000000"/>
                 <w:lang w:val="en-NL" w:eastAsia="en-NL"/>
               </w:rPr>
@@ -1724,14 +1999,14 @@
             <w:pPr>
               <w:spacing w:after="0" w:line="240" w:lineRule="auto"/>
               <w:rPr>
-                <w:rFonts w:ascii="Calibri" w:eastAsia="Times New Roman" w:hAnsi="Calibri" w:cs="Calibri"/>
+                <w:rFonts w:ascii="Helvetica" w:eastAsia="Times New Roman" w:hAnsi="Helvetica" w:cs="Calibri"/>
                 <w:color w:val="000000"/>
                 <w:lang w:val="en-NL" w:eastAsia="en-NL"/>
               </w:rPr>
             </w:pPr>
             <w:r>
               <w:rPr>
-                <w:rFonts w:ascii="Calibri" w:eastAsia="Times New Roman" w:hAnsi="Calibri" w:cs="Calibri"/>
+                <w:rFonts w:ascii="Helvetica" w:eastAsia="Times New Roman" w:hAnsi="Helvetica" w:cs="Calibri"/>
                 <w:color w:val="000000"/>
                 <w:lang w:val="en-NL" w:eastAsia="en-NL"/>
               </w:rPr>
@@ -1740,7 +2015,7 @@
             <w:proofErr w:type="spellStart"/>
             <w:r>
               <w:rPr>
-                <w:rFonts w:ascii="Calibri" w:eastAsia="Times New Roman" w:hAnsi="Calibri" w:cs="Calibri"/>
+                <w:rFonts w:ascii="Helvetica" w:eastAsia="Times New Roman" w:hAnsi="Helvetica" w:cs="Calibri"/>
                 <w:color w:val="000000"/>
                 <w:lang w:val="en-NL" w:eastAsia="en-NL"/>
               </w:rPr>
@@ -1771,14 +2046,14 @@
             <w:pPr>
               <w:spacing w:after="0" w:line="240" w:lineRule="auto"/>
               <w:rPr>
-                <w:rFonts w:ascii="Calibri" w:eastAsia="Times New Roman" w:hAnsi="Calibri" w:cs="Calibri"/>
+                <w:rFonts w:ascii="Helvetica" w:eastAsia="Times New Roman" w:hAnsi="Helvetica" w:cs="Calibri"/>
                 <w:color w:val="000000"/>
                 <w:lang w:val="en-NL" w:eastAsia="en-NL"/>
               </w:rPr>
             </w:pPr>
             <w:r>
               <w:rPr>
-                <w:rFonts w:ascii="Calibri" w:eastAsia="Times New Roman" w:hAnsi="Calibri" w:cs="Calibri"/>
+                <w:rFonts w:ascii="Helvetica" w:eastAsia="Times New Roman" w:hAnsi="Helvetica" w:cs="Calibri"/>
                 <w:color w:val="000000"/>
                 <w:lang w:val="nl-NL" w:eastAsia="en-NL"/>
               </w:rPr>
@@ -1804,14 +2079,14 @@
               <w:spacing w:after="0" w:line="240" w:lineRule="auto"/>
               <w:jc w:val="right"/>
               <w:rPr>
-                <w:rFonts w:ascii="Calibri" w:eastAsia="Times New Roman" w:hAnsi="Calibri" w:cs="Calibri"/>
+                <w:rFonts w:ascii="Helvetica" w:eastAsia="Times New Roman" w:hAnsi="Helvetica" w:cs="Calibri"/>
                 <w:color w:val="000000"/>
                 <w:lang w:val="en-NL" w:eastAsia="en-NL"/>
               </w:rPr>
             </w:pPr>
             <w:r>
               <w:rPr>
-                <w:rFonts w:ascii="Calibri" w:eastAsia="Times New Roman" w:hAnsi="Calibri" w:cs="Calibri"/>
+                <w:rFonts w:ascii="Helvetica" w:eastAsia="Times New Roman" w:hAnsi="Helvetica" w:cs="Calibri"/>
                 <w:color w:val="000000"/>
                 <w:lang w:val="nl-NL" w:eastAsia="en-NL"/>
               </w:rPr>
@@ -1837,14 +2112,14 @@
               <w:spacing w:after="0" w:line="240" w:lineRule="auto"/>
               <w:jc w:val="right"/>
               <w:rPr>
-                <w:rFonts w:ascii="Calibri" w:eastAsia="Times New Roman" w:hAnsi="Calibri" w:cs="Calibri"/>
+                <w:rFonts w:ascii="Helvetica" w:eastAsia="Times New Roman" w:hAnsi="Helvetica" w:cs="Calibri"/>
                 <w:color w:val="000000"/>
                 <w:lang w:val="en-NL" w:eastAsia="en-NL"/>
               </w:rPr>
             </w:pPr>
             <w:r>
               <w:rPr>
-                <w:rFonts w:ascii="Calibri" w:eastAsia="Times New Roman" w:hAnsi="Calibri" w:cs="Calibri"/>
+                <w:rFonts w:ascii="Helvetica" w:eastAsia="Times New Roman" w:hAnsi="Helvetica" w:cs="Calibri"/>
                 <w:color w:val="000000"/>
                 <w:lang w:val="nl-NL" w:eastAsia="en-NL"/>
               </w:rPr>
@@ -1870,14 +2145,14 @@
               <w:spacing w:after="0" w:line="240" w:lineRule="auto"/>
               <w:jc w:val="right"/>
               <w:rPr>
-                <w:rFonts w:ascii="Calibri" w:eastAsia="Times New Roman" w:hAnsi="Calibri" w:cs="Calibri"/>
+                <w:rFonts w:ascii="Helvetica" w:eastAsia="Times New Roman" w:hAnsi="Helvetica" w:cs="Calibri"/>
                 <w:color w:val="000000"/>
                 <w:lang w:val="en-NL" w:eastAsia="en-NL"/>
               </w:rPr>
             </w:pPr>
             <w:r>
               <w:rPr>
-                <w:rFonts w:ascii="Calibri" w:eastAsia="Times New Roman" w:hAnsi="Calibri" w:cs="Calibri"/>
+                <w:rFonts w:ascii="Helvetica" w:eastAsia="Times New Roman" w:hAnsi="Helvetica" w:cs="Calibri"/>
                 <w:color w:val="000000"/>
                 <w:lang w:val="nl-NL" w:eastAsia="en-NL"/>
               </w:rPr>
@@ -1890,144 +2165,134 @@
     <w:p>
       <w:pPr>
         <w:rPr>
-          <w:lang w:val="nl-NL"/>
-        </w:rPr>
-      </w:pPr>
-    </w:p>
-    <w:p>
-      <w:pPr>
-        <w:rPr>
-          <w:lang w:val="nl-NL"/>
-        </w:rPr>
-      </w:pPr>
-      <w:r>
-        <w:rPr>
-          <w:lang w:val="nl-NL"/>
-        </w:rPr>
-        <w:t xml:space="preserve">c. "Ik zie het altijd als een boekenkast waar op een gegeven moment geen nieuwe boeken meer bijkomen. Op een gegeven moment, verderop in de ziekte, vallen al die andere boeken er ook uit. Alleen de boeken met de heftige emoties blijven stevig verankerd in het geheugen". </w:t>
-      </w:r>
-    </w:p>
-    <w:p>
-      <w:pPr>
-        <w:rPr>
-          <w:lang w:val="nl-NL"/>
-        </w:rPr>
-      </w:pPr>
-      <w:r>
-        <w:rPr>
-          <w:lang w:val="nl-NL"/>
-        </w:rPr>
-        <w:t>Geheugen als boek, dit is een [[conceptuele metafoor]] omdat het een meer begrijpelijke [[brondomein]] geeft voor het complexe [[doeldomein]] namelijk dat je geheugen een boek is. Dit zie je terug in hoe we denken over je geheugen, je kan bijvoorbeeld in films geheugenlezen.</w:t>
-      </w:r>
-    </w:p>
-    <w:p>
-      <w:pPr>
-        <w:rPr>
-          <w:lang w:val="nl-NL"/>
-        </w:rPr>
-      </w:pPr>
-    </w:p>
-    <w:p>
-      <w:pPr>
-        <w:rPr>
-          <w:lang w:val="nl-NL"/>
-        </w:rPr>
-      </w:pPr>
-      <w:r>
-        <w:rPr>
-          <w:lang w:val="nl-NL"/>
-        </w:rPr>
-        <w:t>d. Ja omdat dementie een erg complex begrip is en erg persoonlijk, door middel van dit soort uitleg over hoe zo'n geheugenprobleem werkt legt de vergelijking met een boekenkast als opslag voor je geheugen ook wel boeken. Veel uit over de status van de persoon die deze geheugens niet meer kan aanmaken.</w:t>
-      </w:r>
-    </w:p>
-    <w:p>
-      <w:pPr>
-        <w:rPr>
-          <w:lang w:val="nl-NL"/>
-        </w:rPr>
-      </w:pPr>
-    </w:p>
-    <w:p>
-      <w:pPr>
-        <w:rPr>
-          <w:lang w:val="nl-NL"/>
-        </w:rPr>
-      </w:pPr>
-      <w:r>
-        <w:rPr>
-          <w:lang w:val="nl-NL"/>
-        </w:rPr>
-        <w:t xml:space="preserve">3. De cocacola reclame over: "open </w:t>
-      </w:r>
-      <w:proofErr w:type="spellStart"/>
-      <w:r>
-        <w:rPr>
-          <w:lang w:val="nl-NL"/>
-        </w:rPr>
-        <w:t>happiness</w:t>
-      </w:r>
-      <w:proofErr w:type="spellEnd"/>
-      <w:r>
-        <w:rPr>
-          <w:lang w:val="nl-NL"/>
-        </w:rPr>
-        <w:t xml:space="preserve">", waarin de softdrink als [[doeldomein]] en </w:t>
-      </w:r>
-      <w:proofErr w:type="spellStart"/>
-      <w:r>
-        <w:rPr>
-          <w:lang w:val="nl-NL"/>
-        </w:rPr>
-        <w:t>happiness</w:t>
-      </w:r>
-      <w:proofErr w:type="spellEnd"/>
-      <w:r>
-        <w:rPr>
-          <w:lang w:val="nl-NL"/>
-        </w:rPr>
-        <w:t xml:space="preserve"> als [[brondomein]] word gebruikt. Dit doet Coca-Cola om hun drankje te </w:t>
-      </w:r>
-      <w:proofErr w:type="spellStart"/>
-      <w:r>
-        <w:rPr>
-          <w:lang w:val="nl-NL"/>
-        </w:rPr>
-        <w:t>framen</w:t>
-      </w:r>
-      <w:proofErr w:type="spellEnd"/>
-      <w:r>
-        <w:rPr>
-          <w:lang w:val="nl-NL"/>
-        </w:rPr>
-        <w:t xml:space="preserve"> als een vrolijk moment in je dag. Ook gebruiken ze dit [[metafoor]] regelmatig rondom al hun reclames. Bijvoorbeeld, </w:t>
-      </w:r>
-      <w:proofErr w:type="spellStart"/>
-      <w:r>
-        <w:rPr>
-          <w:lang w:val="nl-NL"/>
-        </w:rPr>
-        <w:t>choose</w:t>
-      </w:r>
-      <w:proofErr w:type="spellEnd"/>
-      <w:r>
-        <w:rPr>
+          <w:rFonts w:ascii="Helvetica" w:hAnsi="Helvetica"/>
+          <w:lang w:val="nl-NL"/>
+        </w:rPr>
+      </w:pPr>
+    </w:p>
+    <w:p>
+      <w:pPr>
+        <w:rPr>
+          <w:rFonts w:ascii="Helvetica" w:hAnsi="Helvetica"/>
+          <w:lang w:val="nl-NL"/>
+        </w:rPr>
+      </w:pPr>
+    </w:p>
+    <w:p>
+      <w:pPr>
+        <w:rPr>
+          <w:rFonts w:ascii="Helvetica" w:hAnsi="Helvetica"/>
+          <w:lang w:val="nl-NL"/>
+        </w:rPr>
+      </w:pPr>
+      <w:r>
+        <w:rPr>
+          <w:rFonts w:ascii="Helvetica" w:hAnsi="Helvetica"/>
+          <w:lang w:val="nl-NL"/>
+        </w:rPr>
+        <w:lastRenderedPageBreak/>
+        <w:t xml:space="preserve">3. </w:t>
+      </w:r>
+    </w:p>
+    <w:p>
+      <w:pPr>
+        <w:rPr>
+          <w:rFonts w:ascii="Helvetica" w:hAnsi="Helvetica"/>
+          <w:lang w:val="nl-NL"/>
+        </w:rPr>
+      </w:pPr>
+      <w:r>
+        <w:rPr>
+          <w:rFonts w:ascii="Helvetica" w:hAnsi="Helvetica"/>
+          <w:lang w:val="nl-NL"/>
+        </w:rPr>
+        <w:t>Stilistische techniek 1: Metafoor, hermetisch afgeslote</w:t>
+      </w:r>
+      <w:r>
+        <w:rPr>
+          <w:rFonts w:ascii="Helvetica" w:hAnsi="Helvetica"/>
+          <w:lang w:val="nl-NL"/>
+        </w:rPr>
+        <w:t>n als (potdicht)</w:t>
+      </w:r>
+    </w:p>
+    <w:p>
+      <w:pPr>
+        <w:rPr>
+          <w:rFonts w:ascii="Helvetica" w:hAnsi="Helvetica"/>
+          <w:lang w:val="nl-NL"/>
+        </w:rPr>
+      </w:pPr>
+      <w:r>
+        <w:rPr>
+          <w:rFonts w:ascii="Helvetica" w:hAnsi="Helvetica"/>
+          <w:lang w:val="nl-NL"/>
+        </w:rPr>
+        <w:t xml:space="preserve">Stilistische techniek </w:t>
+      </w:r>
+      <w:r>
+        <w:rPr>
+          <w:rFonts w:ascii="Helvetica" w:hAnsi="Helvetica"/>
+          <w:lang w:val="nl-NL"/>
+        </w:rPr>
+        <w:t>2</w:t>
+      </w:r>
+      <w:r>
+        <w:rPr>
+          <w:rFonts w:ascii="Helvetica" w:hAnsi="Helvetica"/>
+          <w:lang w:val="nl-NL"/>
+        </w:rPr>
+        <w:t>:</w:t>
+      </w:r>
+      <w:r>
+        <w:rPr>
+          <w:rFonts w:ascii="Helvetica" w:hAnsi="Helvetica"/>
           <w:lang w:val="nl-NL"/>
         </w:rPr>
         <w:t xml:space="preserve"> </w:t>
       </w:r>
-      <w:proofErr w:type="spellStart"/>
-      <w:r>
-        <w:rPr>
-          <w:lang w:val="nl-NL"/>
-        </w:rPr>
-        <w:t>happiness</w:t>
-      </w:r>
-      <w:proofErr w:type="spellEnd"/>
-      <w:r>
-        <w:rPr>
-          <w:lang w:val="nl-NL"/>
-        </w:rPr>
-        <w:t xml:space="preserve"> wat een impliceert dat als je Cola van Coca-Cola kiest in plaats van hun concurrenten.</w:t>
+      <w:r>
+        <w:rPr>
+          <w:rFonts w:ascii="Helvetica" w:hAnsi="Helvetica"/>
+          <w:lang w:val="nl-NL"/>
+        </w:rPr>
+        <w:t xml:space="preserve">Emotie, geschrokken </w:t>
+      </w:r>
+    </w:p>
+    <w:p>
+      <w:pPr>
+        <w:rPr>
+          <w:rFonts w:ascii="Helvetica" w:hAnsi="Helvetica"/>
+          <w:lang w:val="nl-NL"/>
+        </w:rPr>
+      </w:pPr>
+      <w:r>
+        <w:rPr>
+          <w:rFonts w:ascii="Helvetica" w:hAnsi="Helvetica"/>
+          <w:lang w:val="nl-NL"/>
+        </w:rPr>
+        <w:t xml:space="preserve">Stilistische techniek </w:t>
+      </w:r>
+      <w:r>
+        <w:rPr>
+          <w:rFonts w:ascii="Helvetica" w:hAnsi="Helvetica"/>
+          <w:lang w:val="nl-NL"/>
+        </w:rPr>
+        <w:t>3</w:t>
+      </w:r>
+      <w:r>
+        <w:rPr>
+          <w:rFonts w:ascii="Helvetica" w:hAnsi="Helvetica"/>
+          <w:lang w:val="nl-NL"/>
+        </w:rPr>
+        <w:t>:</w:t>
+      </w:r>
+      <w:r>
+        <w:rPr>
+          <w:rFonts w:ascii="Helvetica" w:hAnsi="Helvetica"/>
+          <w:lang w:val="nl-NL"/>
+        </w:rPr>
+        <w:t xml:space="preserve"> Cognitie, bibberend</w:t>
       </w:r>
     </w:p>
     <w:sectPr>

</xml_diff>